<commit_message>
update ni ho nn go
</commit_message>
<xml_diff>
--- a/论文笔记/等离子喷涂法制备铝基体梯度陶瓷.docx
+++ b/论文笔记/等离子喷涂法制备铝基体梯度陶瓷.docx
@@ -37,17 +37,88 @@
       </w:r>
     </w:p>
     <w:p>
+      <w:r>
+        <w:rPr>
+          <w:rFonts w:hint="eastAsia"/>
+        </w:rPr>
+        <w:t>可预见性</w:t>
+      </w:r>
+    </w:p>
+    <w:p>
+      <w:r>
+        <w:rPr>
+          <w:rFonts w:hint="eastAsia"/>
+        </w:rPr>
+        <w:t>等离子喷涂：</w:t>
+      </w:r>
+    </w:p>
+    <w:p>
       <w:pPr>
         <w:rPr>
-          <w:rFonts w:eastAsia="Yu Mincho" w:hint="eastAsia"/>
-          <w:lang w:eastAsia="ja-JP"/>
+          <w:rFonts w:hint="eastAsia"/>
         </w:rPr>
       </w:pPr>
       <w:r>
         <w:rPr>
           <w:rFonts w:hint="eastAsia"/>
         </w:rPr>
-        <w:t>可预见性</w:t>
+        <w:t>等离子喷涂是以等离子弧作热源</w:t>
+      </w:r>
+      <w:r>
+        <w:t>将</w:t>
+      </w:r>
+      <w:r>
+        <w:rPr>
+          <w:rFonts w:hint="eastAsia"/>
+        </w:rPr>
+        <w:t>喷涂粉末材料在</w:t>
+      </w:r>
+      <w:proofErr w:type="gramStart"/>
+      <w:r>
+        <w:rPr>
+          <w:rFonts w:hint="eastAsia"/>
+        </w:rPr>
+        <w:t>等离子弧焰流中</w:t>
+      </w:r>
+      <w:proofErr w:type="gramEnd"/>
+      <w:r>
+        <w:rPr>
+          <w:rFonts w:hint="eastAsia"/>
+        </w:rPr>
+        <w:t>加热到熔化或半熔化状态</w:t>
+      </w:r>
+      <w:r>
+        <w:t>用高速气流将其吹成微小</w:t>
+      </w:r>
+      <w:r>
+        <w:rPr>
+          <w:rFonts w:hint="eastAsia"/>
+        </w:rPr>
+        <w:t>颗粒</w:t>
+      </w:r>
+      <w:r>
+        <w:rPr>
+          <w:rFonts w:hint="eastAsia"/>
+        </w:rPr>
+        <w:t>，</w:t>
+      </w:r>
+      <w:r>
+        <w:rPr>
+          <w:rFonts w:hint="eastAsia"/>
+        </w:rPr>
+        <w:t>喷射到经过处理的工件表面</w:t>
+      </w:r>
+      <w:r>
+        <w:rPr>
+          <w:rFonts w:hint="eastAsia"/>
+        </w:rPr>
+        <w:t>，</w:t>
+      </w:r>
+      <w:r>
+        <w:rPr>
+          <w:rFonts w:hint="eastAsia"/>
+        </w:rPr>
+        <w:t>形成牢固的覆盖层</w:t>
       </w:r>
     </w:p>
     <w:sectPr>

</xml_diff>